<commit_message>
Part 2 Small fix
</commit_message>
<xml_diff>
--- a/report.docx
+++ b/report.docx
@@ -3606,21 +3606,7 @@
         <w:rPr>
           <w:lang w:val="en-US"/>
         </w:rPr>
-        <w:t xml:space="preserve">ind a triplet of words (w1, w2, w3) such that </w:t>
-      </w:r>
-      <w:proofErr w:type="gramStart"/>
-      <w:r>
-        <w:rPr>
-          <w:lang w:val="en-US"/>
-        </w:rPr>
-        <w:t>all of</w:t>
-      </w:r>
-      <w:proofErr w:type="gramEnd"/>
-      <w:r>
-        <w:rPr>
-          <w:lang w:val="en-US"/>
-        </w:rPr>
-        <w:t xml:space="preserve"> the following conditions hold:</w:t>
+        <w:t>ind a triplet of words (w1, w2, w3) such that all of the following conditions hold:</w:t>
       </w:r>
     </w:p>
     <w:p>
@@ -3670,19 +3656,11 @@
           <w:lang w:val="en-US"/>
         </w:rPr>
       </w:pPr>
-      <w:proofErr w:type="gramStart"/>
-      <w:r>
-        <w:rPr>
-          <w:lang w:val="en-US"/>
-        </w:rPr>
-        <w:t>sim(</w:t>
-      </w:r>
-      <w:proofErr w:type="gramEnd"/>
-      <w:r>
-        <w:rPr>
-          <w:lang w:val="en-US"/>
-        </w:rPr>
-        <w:t>w1, w2) &lt; sim(w1, w3)</w:t>
+      <w:r>
+        <w:rPr>
+          <w:lang w:val="en-US"/>
+        </w:rPr>
+        <w:t>sim(w1, w2) &lt; sim(w1, w3)</w:t>
       </w:r>
       <w:r>
         <w:rPr>
@@ -3716,7 +3694,6 @@
         </w:rPr>
         <w:t xml:space="preserve">t meet all the conditions </w:t>
       </w:r>
-      <w:proofErr w:type="gramStart"/>
       <w:r>
         <w:rPr>
           <w:b/>
@@ -3733,7 +3710,6 @@
         </w:rPr>
         <w:t>:</w:t>
       </w:r>
-      <w:proofErr w:type="gramEnd"/>
       <w:r>
         <w:rPr>
           <w:b/>
@@ -4094,21 +4070,7 @@
         <w:rPr>
           <w:lang w:val="en-US"/>
         </w:rPr>
-        <w:t xml:space="preserve">ind 5 words </w:t>
-      </w:r>
-      <w:proofErr w:type="gramStart"/>
-      <w:r>
-        <w:rPr>
-          <w:lang w:val="en-US"/>
-        </w:rPr>
-        <w:t>whose</w:t>
-      </w:r>
-      <w:proofErr w:type="gramEnd"/>
-      <w:r>
-        <w:rPr>
-          <w:lang w:val="en-US"/>
-        </w:rPr>
-        <w:t xml:space="preserve"> top 10 neighbors based on the </w:t>
+        <w:t xml:space="preserve">ind 5 words whose top 10 neighbors based on the </w:t>
       </w:r>
       <w:r>
         <w:rPr>
@@ -4144,21 +4106,7 @@
         <w:rPr>
           <w:lang w:val="en-US"/>
         </w:rPr>
-        <w:t xml:space="preserve">5 words </w:t>
-      </w:r>
-      <w:proofErr w:type="gramStart"/>
-      <w:r>
-        <w:rPr>
-          <w:lang w:val="en-US"/>
-        </w:rPr>
-        <w:t>whose</w:t>
-      </w:r>
-      <w:proofErr w:type="gramEnd"/>
-      <w:r>
-        <w:rPr>
-          <w:lang w:val="en-US"/>
-        </w:rPr>
-        <w:t xml:space="preserve"> top 10 neighbors based on the news corpus are substantially different from</w:t>
+        <w:t>5 words whose top 10 neighbors based on the news corpus are substantially different from</w:t>
       </w:r>
       <w:r>
         <w:rPr>
@@ -5169,29 +5117,7 @@
                 <w:szCs w:val="22"/>
                 <w:lang w:val="en-US"/>
               </w:rPr>
-              <w:t xml:space="preserve">Wikipedia </w:t>
-            </w:r>
-            <w:proofErr w:type="gramStart"/>
-            <w:r>
-              <w:rPr>
-                <w:rFonts w:ascii="Aptos Narrow" w:hAnsi="Aptos Narrow"/>
-                <w:color w:val="000000"/>
-                <w:sz w:val="22"/>
-                <w:szCs w:val="22"/>
-                <w:lang w:val="en-US"/>
-              </w:rPr>
-              <w:t>meaning:</w:t>
-            </w:r>
-            <w:proofErr w:type="gramEnd"/>
-            <w:r>
-              <w:rPr>
-                <w:rFonts w:ascii="Aptos Narrow" w:hAnsi="Aptos Narrow"/>
-                <w:color w:val="000000"/>
-                <w:sz w:val="22"/>
-                <w:szCs w:val="22"/>
-                <w:lang w:val="en-US"/>
-              </w:rPr>
-              <w:t xml:space="preserve"> </w:t>
+              <w:t xml:space="preserve">Wikipedia meaning: </w:t>
             </w:r>
             <w:r>
               <w:rPr>
@@ -5223,29 +5149,7 @@
                 <w:szCs w:val="22"/>
                 <w:lang w:val="en-US"/>
               </w:rPr>
-              <w:t xml:space="preserve">Twitter </w:t>
-            </w:r>
-            <w:proofErr w:type="gramStart"/>
-            <w:r>
-              <w:rPr>
-                <w:rFonts w:ascii="Aptos Narrow" w:hAnsi="Aptos Narrow"/>
-                <w:color w:val="000000"/>
-                <w:sz w:val="22"/>
-                <w:szCs w:val="22"/>
-                <w:lang w:val="en-US"/>
-              </w:rPr>
-              <w:t>meaning:</w:t>
-            </w:r>
-            <w:proofErr w:type="gramEnd"/>
-            <w:r>
-              <w:rPr>
-                <w:rFonts w:ascii="Aptos Narrow" w:hAnsi="Aptos Narrow"/>
-                <w:color w:val="000000"/>
-                <w:sz w:val="22"/>
-                <w:szCs w:val="22"/>
-                <w:lang w:val="en-US"/>
-              </w:rPr>
-              <w:t xml:space="preserve"> protect</w:t>
+              <w:t>Twitter meaning: protect</w:t>
             </w:r>
             <w:r>
               <w:rPr>
@@ -5372,20 +5276,8 @@
                 <w:szCs w:val="22"/>
                 <w:lang w:val="en-US"/>
               </w:rPr>
-              <w:t xml:space="preserve">a mythical </w:t>
-            </w:r>
-            <w:proofErr w:type="gramStart"/>
-            <w:r>
-              <w:rPr>
-                <w:rFonts w:ascii="Aptos Narrow" w:hAnsi="Aptos Narrow"/>
-                <w:color w:val="000000"/>
-                <w:sz w:val="22"/>
-                <w:szCs w:val="22"/>
-                <w:lang w:val="en-US"/>
-              </w:rPr>
-              <w:t>creature</w:t>
-            </w:r>
-            <w:proofErr w:type="gramEnd"/>
+              <w:t>a mythical creature</w:t>
+            </w:r>
           </w:p>
           <w:p>
             <w:pPr>
@@ -5529,27 +5421,7 @@
                 <w:sz w:val="22"/>
                 <w:szCs w:val="22"/>
               </w:rPr>
-              <w:t xml:space="preserve"> </w:t>
-            </w:r>
-            <w:proofErr w:type="gramStart"/>
-            <w:r>
-              <w:rPr>
-                <w:rFonts w:ascii="Aptos Narrow" w:hAnsi="Aptos Narrow"/>
-                <w:color w:val="000000"/>
-                <w:sz w:val="22"/>
-                <w:szCs w:val="22"/>
-              </w:rPr>
-              <w:t>meaning:</w:t>
-            </w:r>
-            <w:proofErr w:type="gramEnd"/>
-            <w:r>
-              <w:rPr>
-                <w:rFonts w:ascii="Aptos Narrow" w:hAnsi="Aptos Narrow"/>
-                <w:color w:val="000000"/>
-                <w:sz w:val="22"/>
-                <w:szCs w:val="22"/>
-              </w:rPr>
-              <w:t xml:space="preserve"> </w:t>
+              <w:t xml:space="preserve"> meaning: </w:t>
             </w:r>
             <w:r>
               <w:rPr>
@@ -5681,27 +5553,7 @@
                 <w:sz w:val="22"/>
                 <w:szCs w:val="22"/>
               </w:rPr>
-              <w:t xml:space="preserve">Wikipedia </w:t>
-            </w:r>
-            <w:proofErr w:type="gramStart"/>
-            <w:r>
-              <w:rPr>
-                <w:rFonts w:ascii="Aptos Narrow" w:hAnsi="Aptos Narrow"/>
-                <w:color w:val="000000"/>
-                <w:sz w:val="22"/>
-                <w:szCs w:val="22"/>
-              </w:rPr>
-              <w:t>meaning:</w:t>
-            </w:r>
-            <w:proofErr w:type="gramEnd"/>
-            <w:r>
-              <w:rPr>
-                <w:rFonts w:ascii="Aptos Narrow" w:hAnsi="Aptos Narrow"/>
-                <w:color w:val="000000"/>
-                <w:sz w:val="22"/>
-                <w:szCs w:val="22"/>
-              </w:rPr>
-              <w:t xml:space="preserve"> person who </w:t>
+              <w:t xml:space="preserve">Wikipedia meaning: person who </w:t>
             </w:r>
             <w:r>
               <w:rPr>
@@ -5729,19 +5581,8 @@
                 <w:sz w:val="22"/>
                 <w:szCs w:val="22"/>
               </w:rPr>
-              <w:t xml:space="preserve">Twitter </w:t>
-            </w:r>
-            <w:proofErr w:type="gramStart"/>
-            <w:r>
-              <w:rPr>
-                <w:rFonts w:ascii="Aptos Narrow" w:hAnsi="Aptos Narrow"/>
-                <w:color w:val="000000"/>
-                <w:sz w:val="22"/>
-                <w:szCs w:val="22"/>
-              </w:rPr>
-              <w:t>meaning:</w:t>
-            </w:r>
-            <w:proofErr w:type="gramEnd"/>
+              <w:t>Twitter meaning:</w:t>
+            </w:r>
             <w:r>
               <w:rPr>
                 <w:rFonts w:ascii="Aptos Narrow" w:hAnsi="Aptos Narrow"/>
@@ -5887,19 +5728,8 @@
                 <w:sz w:val="22"/>
                 <w:szCs w:val="22"/>
               </w:rPr>
-              <w:t xml:space="preserve">Wikipedia </w:t>
-            </w:r>
-            <w:proofErr w:type="gramStart"/>
-            <w:r>
-              <w:rPr>
-                <w:rFonts w:ascii="Aptos Narrow" w:hAnsi="Aptos Narrow"/>
-                <w:color w:val="000000"/>
-                <w:sz w:val="22"/>
-                <w:szCs w:val="22"/>
-              </w:rPr>
-              <w:t>meaning:</w:t>
-            </w:r>
-            <w:proofErr w:type="gramEnd"/>
+              <w:t>Wikipedia meaning:</w:t>
+            </w:r>
             <w:r>
               <w:rPr>
                 <w:rFonts w:ascii="Aptos Narrow" w:hAnsi="Aptos Narrow"/>
@@ -6056,25 +5886,7 @@
                                 <w:szCs w:val="20"/>
                                 <w:lang w:val="en-US"/>
                               </w:rPr>
-                              <w:t xml:space="preserve"> and points that correspond to words that end with “</w:t>
-                            </w:r>
-                            <w:proofErr w:type="spellStart"/>
-                            <w:r>
-                              <w:rPr>
-                                <w:sz w:val="20"/>
-                                <w:szCs w:val="20"/>
-                                <w:lang w:val="en-US"/>
-                              </w:rPr>
-                              <w:t>ing</w:t>
-                            </w:r>
-                            <w:proofErr w:type="spellEnd"/>
-                            <w:r>
-                              <w:rPr>
-                                <w:sz w:val="20"/>
-                                <w:szCs w:val="20"/>
-                                <w:lang w:val="en-US"/>
-                              </w:rPr>
-                              <w:t xml:space="preserve">” in </w:t>
+                              <w:t xml:space="preserve"> and points that correspond to words that end with “ing” in </w:t>
                             </w:r>
                             <w:r>
                               <w:rPr>
@@ -6150,25 +5962,7 @@
                           <w:szCs w:val="20"/>
                           <w:lang w:val="en-US"/>
                         </w:rPr>
-                        <w:t xml:space="preserve"> and points that correspond to words that end with “</w:t>
-                      </w:r>
-                      <w:proofErr w:type="spellStart"/>
-                      <w:r>
-                        <w:rPr>
-                          <w:sz w:val="20"/>
-                          <w:szCs w:val="20"/>
-                          <w:lang w:val="en-US"/>
-                        </w:rPr>
-                        <w:t>ing</w:t>
-                      </w:r>
-                      <w:proofErr w:type="spellEnd"/>
-                      <w:r>
-                        <w:rPr>
-                          <w:sz w:val="20"/>
-                          <w:szCs w:val="20"/>
-                          <w:lang w:val="en-US"/>
-                        </w:rPr>
-                        <w:t xml:space="preserve">” in </w:t>
+                        <w:t xml:space="preserve"> and points that correspond to words that end with “ing” in </w:t>
                       </w:r>
                       <w:r>
                         <w:rPr>
@@ -6580,14 +6374,12 @@
         </w:rPr>
         <w:t xml:space="preserve"> </w:t>
       </w:r>
-      <w:proofErr w:type="gramStart"/>
       <w:r>
         <w:rPr>
           <w:lang w:val="en-US"/>
         </w:rPr>
         <w:t>component</w:t>
       </w:r>
-      <w:proofErr w:type="gramEnd"/>
       <w:r>
         <w:rPr>
           <w:lang w:val="en-US"/>
@@ -7246,20 +7038,9 @@
                 <w:sz w:val="22"/>
                 <w:szCs w:val="22"/>
               </w:rPr>
-              <w:t>clubbed_solo_</w:t>
-            </w:r>
-            <w:proofErr w:type="gramStart"/>
-            <w:r>
-              <w:rPr>
-                <w:rFonts w:ascii="Aptos Narrow" w:hAnsi="Aptos Narrow"/>
-                <w:color w:val="000000"/>
-                <w:sz w:val="22"/>
-                <w:szCs w:val="22"/>
-              </w:rPr>
-              <w:t>homer</w:t>
-            </w:r>
-            <w:proofErr w:type="spellEnd"/>
-            <w:proofErr w:type="gramEnd"/>
+              <w:t>clubbed_solo_homer</w:t>
+            </w:r>
+            <w:proofErr w:type="spellEnd"/>
           </w:p>
           <w:p>
             <w:pPr>
@@ -9066,15 +8847,7 @@
                 <w:bCs/>
                 <w:lang w:val="en-US"/>
               </w:rPr>
-              <w:t xml:space="preserve">word2vec </w:t>
-            </w:r>
-            <w:r>
-              <w:rPr>
-                <w:b/>
-                <w:bCs/>
-                <w:lang w:val="en-US"/>
-              </w:rPr>
-              <w:t>10</w:t>
+              <w:t>word2vec 10</w:t>
             </w:r>
             <w:r>
               <w:rPr>
@@ -9128,23 +8901,7 @@
                 <w:bCs/>
                 <w:lang w:val="en-US"/>
               </w:rPr>
-              <w:t xml:space="preserve">ChatGPT </w:t>
-            </w:r>
-            <w:r>
-              <w:rPr>
-                <w:b/>
-                <w:bCs/>
-                <w:lang w:val="en-US"/>
-              </w:rPr>
-              <w:t>10</w:t>
-            </w:r>
-            <w:r>
-              <w:rPr>
-                <w:b/>
-                <w:bCs/>
-                <w:lang w:val="en-US"/>
-              </w:rPr>
-              <w:t>0 most similar words (decreasing order)</w:t>
+              <w:t>ChatGPT 100 most similar words (decreasing order)</w:t>
             </w:r>
           </w:p>
         </w:tc>
@@ -11819,14 +11576,12 @@
         </w:rPr>
         <w:t xml:space="preserve">ChatGPT easily produced us multiple examples of </w:t>
       </w:r>
-      <w:proofErr w:type="spellStart"/>
-      <w:r>
-        <w:rPr>
-          <w:lang w:val="en-US"/>
-        </w:rPr>
-        <w:t>Synonms</w:t>
-      </w:r>
-      <w:proofErr w:type="spellEnd"/>
+      <w:r>
+        <w:rPr>
+          <w:lang w:val="en-US"/>
+        </w:rPr>
+        <w:t>Synonyms</w:t>
+      </w:r>
       <w:r>
         <w:rPr>
           <w:lang w:val="en-US"/>
@@ -11849,13 +11604,7 @@
         <w:rPr>
           <w:lang w:val="en-US"/>
         </w:rPr>
-        <w:t>thanks, can you give me now 5 examples of antonyms words?</w:t>
-      </w:r>
-      <w:r>
-        <w:rPr>
-          <w:lang w:val="en-US"/>
-        </w:rPr>
-        <w:t>” for antonyms words</w:t>
+        <w:t>thanks, can you give me now 5 examples of antonyms words?” for antonyms words</w:t>
       </w:r>
       <w:r>
         <w:rPr>
@@ -12454,22 +12203,14 @@
                 <w:bCs/>
                 <w:lang w:val="en-US"/>
               </w:rPr>
-              <w:t>ChatGPT</w:t>
+              <w:t>ChatGPT 10</w:t>
             </w:r>
             <w:r>
               <w:rPr>
                 <w:b/>
                 <w:bCs/>
-                <w:lang w:val="en-US"/>
-              </w:rPr>
-              <w:t xml:space="preserve"> 10</w:t>
-            </w:r>
-            <w:r>
-              <w:rPr>
-                <w:b/>
-                <w:bCs/>
-              </w:rPr>
-              <w:t>0 most similar word</w:t>
+              </w:rPr>
+              <w:t xml:space="preserve"> most similar word</w:t>
             </w:r>
             <w:r>
               <w:rPr>
@@ -13039,14 +12780,7 @@
                 <w:rFonts w:ascii="Aptos Narrow" w:hAnsi="Aptos Narrow"/>
                 <w:lang w:val="en-US"/>
               </w:rPr>
-              <w:t xml:space="preserve">Group </w:t>
-            </w:r>
-            <w:r>
-              <w:rPr>
-                <w:rFonts w:ascii="Aptos Narrow" w:hAnsi="Aptos Narrow"/>
-                <w:lang w:val="en-US"/>
-              </w:rPr>
-              <w:t>2</w:t>
+              <w:t>Group 2</w:t>
             </w:r>
           </w:p>
         </w:tc>
@@ -13149,14 +12883,7 @@
                 <w:rFonts w:ascii="Aptos Narrow" w:hAnsi="Aptos Narrow"/>
                 <w:lang w:val="en-US"/>
               </w:rPr>
-              <w:t xml:space="preserve">Group </w:t>
-            </w:r>
-            <w:r>
-              <w:rPr>
-                <w:rFonts w:ascii="Aptos Narrow" w:hAnsi="Aptos Narrow"/>
-                <w:lang w:val="en-US"/>
-              </w:rPr>
-              <w:t>2</w:t>
+              <w:t>Group 2</w:t>
             </w:r>
           </w:p>
         </w:tc>
@@ -13259,14 +12986,7 @@
                 <w:rFonts w:ascii="Aptos Narrow" w:hAnsi="Aptos Narrow"/>
                 <w:lang w:val="en-US"/>
               </w:rPr>
-              <w:t xml:space="preserve">Group </w:t>
-            </w:r>
-            <w:r>
-              <w:rPr>
-                <w:rFonts w:ascii="Aptos Narrow" w:hAnsi="Aptos Narrow"/>
-                <w:lang w:val="en-US"/>
-              </w:rPr>
-              <w:t>2</w:t>
+              <w:t>Group 2</w:t>
             </w:r>
           </w:p>
         </w:tc>

</xml_diff>